<commit_message>
wrote Pastorals worksheet 3
</commit_message>
<xml_diff>
--- a/Pastoral Epistles/03 1Tim 1.12-20 Worksheet.docx
+++ b/Pastoral Epistles/03 1Tim 1.12-20 Worksheet.docx
@@ -418,8 +418,6 @@
       <w:r>
         <w:br w:type="page"/>
       </w:r>
-      <w:bookmarkStart w:id="0" w:name="_GoBack"/>
-      <w:bookmarkEnd w:id="0"/>
     </w:p>
     <w:p>
       <w:pPr>
@@ -449,6 +447,15 @@
       <w:pPr>
         <w:pStyle w:val="Question"/>
       </w:pPr>
+      <w:r>
+        <w:t>What must it have meant to Paul to sense that Christ had “counted [him to be] faithful</w:t>
+      </w:r>
+      <w:r>
+        <w:t>,</w:t>
+      </w:r>
+      <w:r>
+        <w:t>” placing him in ministry (v. 12)?</w:t>
+      </w:r>
     </w:p>
     <w:p>
       <w:pPr>
@@ -469,6 +476,24 @@
       <w:pPr>
         <w:pStyle w:val="Question"/>
       </w:pPr>
+      <w:r>
+        <w:t>In what sense had Paul</w:t>
+      </w:r>
+      <w:r>
+        <w:t xml:space="preserve"> received “mercy,</w:t>
+      </w:r>
+      <w:r>
+        <w:t>”</w:t>
+      </w:r>
+      <w:r>
+        <w:t xml:space="preserve"> and </w:t>
+      </w:r>
+      <w:r>
+        <w:t xml:space="preserve">in what sense had he received abundant </w:t>
+      </w:r>
+      <w:r>
+        <w:t xml:space="preserve">“grace” (vv. 13–14)? </w:t>
+      </w:r>
     </w:p>
     <w:p>
       <w:pPr>
@@ -489,6 +514,24 @@
       <w:pPr>
         <w:pStyle w:val="Question"/>
       </w:pPr>
+      <w:r>
+        <w:t xml:space="preserve">Why could Paul say that the “faith and love which are in Christ Jesus” </w:t>
+      </w:r>
+      <w:r>
+        <w:t>wa</w:t>
+      </w:r>
+      <w:r>
+        <w:t xml:space="preserve">s </w:t>
+      </w:r>
+      <w:r>
+        <w:t xml:space="preserve">an evidence of grace </w:t>
+      </w:r>
+      <w:r>
+        <w:t xml:space="preserve">in his life </w:t>
+      </w:r>
+      <w:r>
+        <w:t>(v. 14)?</w:t>
+      </w:r>
     </w:p>
     <w:p>
       <w:pPr>
@@ -509,6 +552,12 @@
       <w:pPr>
         <w:pStyle w:val="Question"/>
       </w:pPr>
+      <w:r>
+        <w:t>Why</w:t>
+      </w:r>
+      <w:r>
+        <w:t xml:space="preserve"> could Paul claim to be “chief” among sinners (v. 15)?</w:t>
+      </w:r>
     </w:p>
     <w:p>
       <w:pPr>
@@ -528,8 +577,10 @@
     <w:p>
       <w:pPr>
         <w:pStyle w:val="Question"/>
-        <w:jc w:val="both"/>
-      </w:pPr>
+      </w:pPr>
+      <w:r>
+        <w:t>How does Christ’s mercy to Paul allow God to demonstrate his longsuffering? In what sense does Paul serve as “a pattern” (or model) to those who will believe (v. 16)?</w:t>
+      </w:r>
     </w:p>
     <w:p>
       <w:pPr>
@@ -550,6 +601,15 @@
       <w:pPr>
         <w:pStyle w:val="Question"/>
       </w:pPr>
+      <w:r>
+        <w:t>What does it mean for Christ to be King “eternal, immortal, invisible” and for God to “alone [be] wise”</w:t>
+      </w:r>
+      <w:r>
+        <w:t xml:space="preserve"> (v. 17)? What does this </w:t>
+      </w:r>
+      <w:r>
+        <w:t>communicate about God’s character?</w:t>
+      </w:r>
     </w:p>
     <w:p>
       <w:pPr>
@@ -570,6 +630,28 @@
       <w:pPr>
         <w:pStyle w:val="Question"/>
       </w:pPr>
+      <w:r>
+        <w:t xml:space="preserve">What </w:t>
+      </w:r>
+      <w:r>
+        <w:t>might</w:t>
+      </w:r>
+      <w:r>
+        <w:t xml:space="preserve"> Paul have in mind when he refers to “the prophecies previously made” concerning Timothy (v. 18)? How </w:t>
+      </w:r>
+      <w:proofErr w:type="gramStart"/>
+      <w:r>
+        <w:t>does 1 Tim. 4:</w:t>
+      </w:r>
+      <w:proofErr w:type="gramEnd"/>
+      <w:r>
+        <w:t>14 help us t</w:t>
+      </w:r>
+      <w:bookmarkStart w:id="0" w:name="_GoBack"/>
+      <w:bookmarkEnd w:id="0"/>
+      <w:r>
+        <w:t>o understand this phrase?</w:t>
+      </w:r>
     </w:p>
     <w:p>
       <w:pPr>
@@ -590,6 +672,9 @@
       <w:pPr>
         <w:pStyle w:val="Question"/>
       </w:pPr>
+      <w:r>
+        <w:t>What might Paul mean when he says that he “delivered” two people “to Satan” (v. 20)? How would such an action teach them “not to blaspheme”?</w:t>
+      </w:r>
     </w:p>
     <w:p>
       <w:pPr>
@@ -3499,6 +3584,7 @@
   <w:style w:type="character" w:default="1" w:styleId="DefaultParagraphFont">
     <w:name w:val="Default Paragraph Font"/>
     <w:uiPriority w:val="1"/>
+    <w:semiHidden/>
     <w:unhideWhenUsed/>
   </w:style>
   <w:style w:type="table" w:default="1" w:styleId="TableNormal">
@@ -3921,6 +4007,7 @@
   <w:style w:type="character" w:default="1" w:styleId="DefaultParagraphFont">
     <w:name w:val="Default Paragraph Font"/>
     <w:uiPriority w:val="1"/>
+    <w:semiHidden/>
     <w:unhideWhenUsed/>
   </w:style>
   <w:style w:type="table" w:default="1" w:styleId="TableNormal">
@@ -4473,7 +4560,7 @@
 </file>
 
 <file path=customXml/itemProps1.xml><?xml version="1.0" encoding="utf-8"?>
-<ds:datastoreItem xmlns:ds="http://schemas.openxmlformats.org/officeDocument/2006/customXml" ds:itemID="{7724F0C1-6C92-44E0-B6A5-17AAA9552FB0}">
+<ds:datastoreItem xmlns:ds="http://schemas.openxmlformats.org/officeDocument/2006/customXml" ds:itemID="{ABEAAFF6-E330-46FA-9A37-3CD34529E1A4}">
   <ds:schemaRefs>
     <ds:schemaRef ds:uri="http://schemas.openxmlformats.org/officeDocument/2006/bibliography"/>
   </ds:schemaRefs>

</xml_diff>